<commit_message>
dual phase works, report 2 init
</commit_message>
<xml_diff>
--- a/docs/report1.docx
+++ b/docs/report1.docx
@@ -3184,24 +3184,14 @@
       <w:r>
         <w:t xml:space="preserve"> </w:t>
       </w:r>
-      <w:r>
-        <w:fldChar w:fldCharType="begin"/>
-      </w:r>
-      <w:r>
-        <w:instrText xml:space="preserve"> SEQ Figure \* ARABIC </w:instrText>
-      </w:r>
-      <w:r>
-        <w:fldChar w:fldCharType="separate"/>
-      </w:r>
-      <w:r>
-        <w:rPr>
-          <w:noProof/>
-        </w:rPr>
-        <w:t>1</w:t>
-      </w:r>
-      <w:r>
-        <w:fldChar w:fldCharType="end"/>
-      </w:r>
+      <w:fldSimple w:instr=" SEQ Figure \* ARABIC ">
+        <w:r>
+          <w:rPr>
+            <w:noProof/>
+          </w:rPr>
+          <w:t>1</w:t>
+        </w:r>
+      </w:fldSimple>
       <w:r>
         <w:t xml:space="preserve"> GUI of </w:t>
       </w:r>
@@ -3416,25 +3406,23 @@
           <w:szCs w:val="24"/>
           <w:lang w:val="en-GB"/>
         </w:rPr>
-        <w:t xml:space="preserve">Drop down menu with structure types, there are 2 substructure and dual-phase. User have to specify with method </w:t>
-      </w:r>
-      <w:proofErr w:type="spellStart"/>
-      <w:r>
-        <w:rPr>
-          <w:sz w:val="24"/>
-          <w:szCs w:val="24"/>
-          <w:lang w:val="en-GB"/>
-        </w:rPr>
-        <w:t>He/She</w:t>
-      </w:r>
-      <w:proofErr w:type="spellEnd"/>
-      <w:r>
-        <w:rPr>
-          <w:sz w:val="24"/>
-          <w:szCs w:val="24"/>
-          <w:lang w:val="en-GB"/>
-        </w:rPr>
-        <w:t xml:space="preserve"> wants and then remove non-selected grains and after that generate new ones, by clicking Continue button.</w:t>
+        <w:t>Drop down menu with structure types, there are 2 substructure and dual-phase. User have to specify with method He</w:t>
+      </w:r>
+      <w:r>
+        <w:rPr>
+          <w:sz w:val="24"/>
+          <w:szCs w:val="24"/>
+          <w:lang w:val="en-GB"/>
+        </w:rPr>
+        <w:t xml:space="preserve"> or </w:t>
+      </w:r>
+      <w:r>
+        <w:rPr>
+          <w:sz w:val="24"/>
+          <w:szCs w:val="24"/>
+          <w:lang w:val="en-GB"/>
+        </w:rPr>
+        <w:t>She wants and then remove non-selected grains and after that generate new ones, by clicking Continue button.</w:t>
       </w:r>
     </w:p>
     <w:p>
@@ -3757,16 +3745,6 @@
         </w:rPr>
         <w:t>ated.</w:t>
       </w:r>
-    </w:p>
-    <w:p>
-      <w:pPr>
-        <w:ind w:left="1080"/>
-        <w:rPr>
-          <w:sz w:val="24"/>
-          <w:szCs w:val="24"/>
-          <w:lang w:val="en-GB"/>
-        </w:rPr>
-      </w:pPr>
     </w:p>
     <w:p>
       <w:pPr>
@@ -4042,8 +4020,8 @@
         <w:lastRenderedPageBreak/>
         <w:drawing>
           <wp:inline distT="0" distB="0" distL="0" distR="0" wp14:anchorId="0FEA01FF" wp14:editId="010622DC">
-            <wp:extent cx="5760720" cy="3245485"/>
-            <wp:effectExtent l="0" t="0" r="0" b="0"/>
+            <wp:extent cx="4999511" cy="2816634"/>
+            <wp:effectExtent l="0" t="0" r="0" b="3175"/>
             <wp:docPr id="92" name="Obraz 92"/>
             <wp:cNvGraphicFramePr>
               <a:graphicFrameLocks xmlns:a="http://schemas.openxmlformats.org/drawingml/2006/main" noChangeAspect="1"/>
@@ -4064,7 +4042,7 @@
                   <pic:spPr>
                     <a:xfrm>
                       <a:off x="0" y="0"/>
-                      <a:ext cx="5760720" cy="3245485"/>
+                      <a:ext cx="5014949" cy="2825331"/>
                     </a:xfrm>
                     <a:prstGeom prst="rect">
                       <a:avLst/>
@@ -4093,24 +4071,14 @@
       <w:r>
         <w:t xml:space="preserve"> </w:t>
       </w:r>
-      <w:r>
-        <w:fldChar w:fldCharType="begin"/>
-      </w:r>
-      <w:r>
-        <w:instrText xml:space="preserve"> SEQ Figure \* ARABIC </w:instrText>
-      </w:r>
-      <w:r>
-        <w:fldChar w:fldCharType="separate"/>
-      </w:r>
-      <w:r>
-        <w:rPr>
-          <w:noProof/>
-        </w:rPr>
-        <w:t>5</w:t>
-      </w:r>
-      <w:r>
-        <w:fldChar w:fldCharType="end"/>
-      </w:r>
+      <w:fldSimple w:instr=" SEQ Figure \* ARABIC ">
+        <w:r>
+          <w:rPr>
+            <w:noProof/>
+          </w:rPr>
+          <w:t>5</w:t>
+        </w:r>
+      </w:fldSimple>
       <w:r>
         <w:t xml:space="preserve"> File </w:t>
       </w:r>
@@ -4356,62 +4324,6 @@
     </w:p>
     <w:p>
       <w:pPr>
-        <w:rPr>
-          <w:lang w:val="en-GB"/>
-        </w:rPr>
-      </w:pPr>
-    </w:p>
-    <w:p>
-      <w:pPr>
-        <w:rPr>
-          <w:lang w:val="en-GB"/>
-        </w:rPr>
-      </w:pPr>
-    </w:p>
-    <w:p>
-      <w:pPr>
-        <w:rPr>
-          <w:lang w:val="en-GB"/>
-        </w:rPr>
-      </w:pPr>
-    </w:p>
-    <w:p>
-      <w:pPr>
-        <w:rPr>
-          <w:lang w:val="en-GB"/>
-        </w:rPr>
-      </w:pPr>
-    </w:p>
-    <w:p>
-      <w:pPr>
-        <w:rPr>
-          <w:lang w:val="en-GB"/>
-        </w:rPr>
-      </w:pPr>
-    </w:p>
-    <w:p>
-      <w:pPr>
-        <w:rPr>
-          <w:lang w:val="en-GB"/>
-        </w:rPr>
-      </w:pPr>
-    </w:p>
-    <w:p>
-      <w:pPr>
-        <w:rPr>
-          <w:lang w:val="en-GB"/>
-        </w:rPr>
-      </w:pPr>
-    </w:p>
-    <w:p>
-      <w:pPr>
-        <w:rPr>
-          <w:lang w:val="en-GB"/>
-        </w:rPr>
-      </w:pPr>
-    </w:p>
-    <w:p>
-      <w:pPr>
         <w:pStyle w:val="Akapitzlist"/>
         <w:numPr>
           <w:ilvl w:val="0"/>
@@ -4431,26 +4343,7 @@
           <w:szCs w:val="24"/>
           <w:lang w:val="en-GB"/>
         </w:rPr>
-        <w:lastRenderedPageBreak/>
-        <w:t xml:space="preserve">Class </w:t>
-      </w:r>
-      <w:r>
-        <w:rPr>
-          <w:b/>
-          <w:sz w:val="24"/>
-          <w:szCs w:val="24"/>
-          <w:lang w:val="en-GB"/>
-        </w:rPr>
-        <w:t>3</w:t>
-      </w:r>
-      <w:r>
-        <w:rPr>
-          <w:b/>
-          <w:sz w:val="24"/>
-          <w:szCs w:val="24"/>
-          <w:lang w:val="en-GB"/>
-        </w:rPr>
-        <w:t xml:space="preserve"> - Modification of cellular automata grain growth algorithm- inclusions</w:t>
+        <w:t>Class 3 - Modification of cellular automata grain growth algorithm- inclusions</w:t>
       </w:r>
     </w:p>
     <w:p>
@@ -4551,24 +4444,14 @@
       <w:r>
         <w:t xml:space="preserve"> </w:t>
       </w:r>
-      <w:r>
-        <w:fldChar w:fldCharType="begin"/>
-      </w:r>
-      <w:r>
-        <w:instrText xml:space="preserve"> SEQ Figure \* ARABIC </w:instrText>
-      </w:r>
-      <w:r>
-        <w:fldChar w:fldCharType="separate"/>
-      </w:r>
-      <w:r>
-        <w:rPr>
-          <w:noProof/>
-        </w:rPr>
-        <w:t>6</w:t>
-      </w:r>
-      <w:r>
-        <w:fldChar w:fldCharType="end"/>
-      </w:r>
+      <w:fldSimple w:instr=" SEQ Figure \* ARABIC ">
+        <w:r>
+          <w:rPr>
+            <w:noProof/>
+          </w:rPr>
+          <w:t>6</w:t>
+        </w:r>
+      </w:fldSimple>
       <w:r>
         <w:t xml:space="preserve"> </w:t>
       </w:r>
@@ -4591,6 +4474,7 @@
         <w:rPr>
           <w:lang w:val="en-GB"/>
         </w:rPr>
+        <w:lastRenderedPageBreak/>
         <w:tab/>
         <w:t>Inclusions could be added at the beginning o</w:t>
       </w:r>
@@ -4610,13 +4494,154 @@
         <w:rPr>
           <w:lang w:val="en-GB"/>
         </w:rPr>
-        <w:t xml:space="preserve"> number of inclusions, its type and size (diagonal for circular inclusions and side for square ones) after that last thing wat is needed is pressing Add Inclusions button. Example result could be seen in Figure </w:t>
-      </w:r>
-      <w:r>
-        <w:rPr>
-          <w:lang w:val="en-GB"/>
-        </w:rPr>
-        <w:t>13</w:t>
+        <w:t xml:space="preserve"> number of inclusions, its type and size (diagonal for circular inclusions and side for square ones) after that last thing wat is needed is pressing Add Inclusions button. </w:t>
+      </w:r>
+    </w:p>
+    <w:p>
+      <w:pPr>
+        <w:keepNext/>
+        <w:jc w:val="center"/>
+      </w:pPr>
+      <w:r>
+        <w:rPr>
+          <w:noProof/>
+          <w:lang w:val="en-GB"/>
+        </w:rPr>
+        <w:drawing>
+          <wp:inline distT="0" distB="0" distL="0" distR="0">
+            <wp:extent cx="5759450" cy="2303780"/>
+            <wp:effectExtent l="0" t="0" r="0" b="1270"/>
+            <wp:docPr id="7" name="Obraz 7"/>
+            <wp:cNvGraphicFramePr>
+              <a:graphicFrameLocks xmlns:a="http://schemas.openxmlformats.org/drawingml/2006/main" noChangeAspect="1"/>
+            </wp:cNvGraphicFramePr>
+            <a:graphic xmlns:a="http://schemas.openxmlformats.org/drawingml/2006/main">
+              <a:graphicData uri="http://schemas.openxmlformats.org/drawingml/2006/picture">
+                <pic:pic xmlns:pic="http://schemas.openxmlformats.org/drawingml/2006/picture">
+                  <pic:nvPicPr>
+                    <pic:cNvPr id="0" name="Picture 1"/>
+                    <pic:cNvPicPr>
+                      <a:picLocks noChangeAspect="1" noChangeArrowheads="1"/>
+                    </pic:cNvPicPr>
+                  </pic:nvPicPr>
+                  <pic:blipFill>
+                    <a:blip r:embed="rId15">
+                      <a:extLst>
+                        <a:ext uri="{28A0092B-C50C-407E-A947-70E740481C1C}">
+                          <a14:useLocalDpi xmlns:a14="http://schemas.microsoft.com/office/drawing/2010/main" val="0"/>
+                        </a:ext>
+                      </a:extLst>
+                    </a:blip>
+                    <a:srcRect/>
+                    <a:stretch>
+                      <a:fillRect/>
+                    </a:stretch>
+                  </pic:blipFill>
+                  <pic:spPr bwMode="auto">
+                    <a:xfrm>
+                      <a:off x="0" y="0"/>
+                      <a:ext cx="5759450" cy="2303780"/>
+                    </a:xfrm>
+                    <a:prstGeom prst="rect">
+                      <a:avLst/>
+                    </a:prstGeom>
+                    <a:noFill/>
+                    <a:ln>
+                      <a:noFill/>
+                    </a:ln>
+                  </pic:spPr>
+                </pic:pic>
+              </a:graphicData>
+            </a:graphic>
+          </wp:inline>
+        </w:drawing>
+      </w:r>
+    </w:p>
+    <w:p>
+      <w:pPr>
+        <w:pStyle w:val="Legenda"/>
+        <w:jc w:val="center"/>
+      </w:pPr>
+      <w:proofErr w:type="spellStart"/>
+      <w:r>
+        <w:t>Figure</w:t>
+      </w:r>
+      <w:proofErr w:type="spellEnd"/>
+      <w:r>
+        <w:t xml:space="preserve"> </w:t>
+      </w:r>
+      <w:fldSimple w:instr=" SEQ Figure \* ARABIC ">
+        <w:r>
+          <w:rPr>
+            <w:noProof/>
+          </w:rPr>
+          <w:t>7</w:t>
+        </w:r>
+      </w:fldSimple>
+      <w:r>
+        <w:t xml:space="preserve"> </w:t>
+      </w:r>
+      <w:proofErr w:type="spellStart"/>
+      <w:r>
+        <w:t>Different</w:t>
+      </w:r>
+      <w:proofErr w:type="spellEnd"/>
+      <w:r>
+        <w:t xml:space="preserve"> type of </w:t>
+      </w:r>
+      <w:proofErr w:type="spellStart"/>
+      <w:r>
+        <w:t>inclusions</w:t>
+      </w:r>
+      <w:proofErr w:type="spellEnd"/>
+    </w:p>
+    <w:p>
+      <w:pPr>
+        <w:rPr>
+          <w:lang w:val="en-GB"/>
+        </w:rPr>
+      </w:pPr>
+      <w:r>
+        <w:rPr>
+          <w:lang w:val="en-GB"/>
+        </w:rPr>
+        <w:t xml:space="preserve">In the figure 7 all possible type of inclusions were added, there are </w:t>
+      </w:r>
+      <w:r>
+        <w:rPr>
+          <w:lang w:val="en-GB"/>
+        </w:rPr>
+        <w:t>3 small circles and 5 smaller squares added before simulation in random spots. Then simulation was completed and after that 1 big circular inclusion and 3 medium sized squares ones on boundaries were generated. Also e</w:t>
+      </w:r>
+      <w:r>
+        <w:rPr>
+          <w:lang w:val="en-GB"/>
+        </w:rPr>
+        <w:t>xample result could be seen in Figure</w:t>
+      </w:r>
+      <w:r>
+        <w:rPr>
+          <w:lang w:val="en-GB"/>
+        </w:rPr>
+        <w:t>s</w:t>
+      </w:r>
+      <w:r>
+        <w:rPr>
+          <w:lang w:val="en-GB"/>
+        </w:rPr>
+        <w:t xml:space="preserve"> </w:t>
+      </w:r>
+      <w:r>
+        <w:rPr>
+          <w:lang w:val="en-GB"/>
+        </w:rPr>
+        <w:t>1</w:t>
+      </w:r>
+      <w:r>
+        <w:rPr>
+          <w:lang w:val="en-GB"/>
+        </w:rPr>
+        <w:t>5,17,19,21</w:t>
       </w:r>
       <w:r>
         <w:rPr>
@@ -4646,25 +4671,7 @@
           <w:szCs w:val="24"/>
           <w:lang w:val="en-GB"/>
         </w:rPr>
-        <w:t xml:space="preserve">Class </w:t>
-      </w:r>
-      <w:r>
-        <w:rPr>
-          <w:b/>
-          <w:sz w:val="24"/>
-          <w:szCs w:val="24"/>
-          <w:lang w:val="en-GB"/>
-        </w:rPr>
-        <w:t>4</w:t>
-      </w:r>
-      <w:r>
-        <w:rPr>
-          <w:b/>
-          <w:sz w:val="24"/>
-          <w:szCs w:val="24"/>
-          <w:lang w:val="en-GB"/>
-        </w:rPr>
-        <w:t xml:space="preserve"> - Modification of CA grain growth algorithm - influence of grain</w:t>
+        <w:t>Class 4 - Modification of CA grain growth algorithm - influence of grain</w:t>
       </w:r>
     </w:p>
     <w:p>
@@ -4685,16 +4692,7 @@
           <w:szCs w:val="24"/>
           <w:lang w:val="en-GB"/>
         </w:rPr>
-        <w:t>C</w:t>
-      </w:r>
-      <w:r>
-        <w:rPr>
-          <w:b/>
-          <w:sz w:val="24"/>
-          <w:szCs w:val="24"/>
-          <w:lang w:val="en-GB"/>
-        </w:rPr>
-        <w:t>urvature</w:t>
+        <w:t>Curvature</w:t>
       </w:r>
     </w:p>
     <w:p>
@@ -4739,7 +4737,7 @@
                     </pic:cNvPicPr>
                   </pic:nvPicPr>
                   <pic:blipFill>
-                    <a:blip r:embed="rId15">
+                    <a:blip r:embed="rId16">
                       <a:extLst>
                         <a:ext uri="{28A0092B-C50C-407E-A947-70E740481C1C}">
                           <a14:useLocalDpi xmlns:a14="http://schemas.microsoft.com/office/drawing/2010/main" val="0"/>
@@ -4784,24 +4782,14 @@
       <w:r>
         <w:t xml:space="preserve"> </w:t>
       </w:r>
-      <w:r>
-        <w:fldChar w:fldCharType="begin"/>
-      </w:r>
-      <w:r>
-        <w:instrText xml:space="preserve"> SEQ Figure \* ARABIC </w:instrText>
-      </w:r>
-      <w:r>
-        <w:fldChar w:fldCharType="separate"/>
-      </w:r>
-      <w:r>
-        <w:rPr>
-          <w:noProof/>
-        </w:rPr>
-        <w:t>7</w:t>
-      </w:r>
-      <w:r>
-        <w:fldChar w:fldCharType="end"/>
-      </w:r>
+      <w:fldSimple w:instr=" SEQ Figure \* ARABIC ">
+        <w:r>
+          <w:rPr>
+            <w:noProof/>
+          </w:rPr>
+          <w:t>8</w:t>
+        </w:r>
+      </w:fldSimple>
       <w:r>
         <w:t xml:space="preserve"> </w:t>
       </w:r>
@@ -4859,29 +4847,20 @@
         <w:rPr>
           <w:lang w:val="en-GB"/>
         </w:rPr>
-        <w:t xml:space="preserve">could be seen on above picture (Figure 7), first image shows Extended Moore with probability equals 10%, in the middle probability is equals 90% last image shows simple grains growth. Overall this method creates way to create slightly different microstructures. </w:t>
-      </w:r>
-    </w:p>
-    <w:p>
-      <w:pPr>
-        <w:rPr>
-          <w:lang w:val="en-GB"/>
-        </w:rPr>
-      </w:pPr>
-    </w:p>
-    <w:p>
-      <w:pPr>
-        <w:rPr>
-          <w:lang w:val="en-GB"/>
-        </w:rPr>
-      </w:pPr>
-    </w:p>
-    <w:p>
-      <w:pPr>
-        <w:rPr>
-          <w:lang w:val="en-GB"/>
-        </w:rPr>
-      </w:pPr>
+        <w:t xml:space="preserve">could be seen on above picture (Figure </w:t>
+      </w:r>
+      <w:r>
+        <w:rPr>
+          <w:lang w:val="en-GB"/>
+        </w:rPr>
+        <w:t>8</w:t>
+      </w:r>
+      <w:r>
+        <w:rPr>
+          <w:lang w:val="en-GB"/>
+        </w:rPr>
+        <w:t xml:space="preserve">), first image shows Extended Moore with probability equals 10%, in the middle probability is equals 90% last image shows simple grains growth. Overall this method creates way to create slightly different microstructures. </w:t>
+      </w:r>
     </w:p>
     <w:p>
       <w:pPr>
@@ -4919,34 +4898,7 @@
           <w:lang w:val="en-GB"/>
         </w:rPr>
         <w:lastRenderedPageBreak/>
-        <w:t xml:space="preserve">Class </w:t>
-      </w:r>
-      <w:r>
-        <w:rPr>
-          <w:b/>
-          <w:sz w:val="24"/>
-          <w:szCs w:val="24"/>
-          <w:lang w:val="en-GB"/>
-        </w:rPr>
-        <w:t>5</w:t>
-      </w:r>
-      <w:r>
-        <w:rPr>
-          <w:b/>
-          <w:sz w:val="24"/>
-          <w:szCs w:val="24"/>
-          <w:lang w:val="en-GB"/>
-        </w:rPr>
-        <w:t xml:space="preserve"> - </w:t>
-      </w:r>
-      <w:r>
-        <w:rPr>
-          <w:b/>
-          <w:sz w:val="24"/>
-          <w:szCs w:val="24"/>
-          <w:lang w:val="en-GB"/>
-        </w:rPr>
-        <w:t>Modification of CA grain growth algorithm - substructures CA</w:t>
+        <w:t>Class 5 - Modification of CA grain growth algorithm - substructures CA</w:t>
       </w:r>
     </w:p>
     <w:p>
@@ -5013,10 +4965,7 @@
     <w:p>
       <w:pPr>
         <w:pStyle w:val="Legenda"/>
-        <w:numPr>
-          <w:ilvl w:val="0"/>
-          <w:numId w:val="3"/>
-        </w:numPr>
+        <w:ind w:left="1080"/>
         <w:jc w:val="center"/>
       </w:pPr>
       <w:proofErr w:type="spellStart"/>
@@ -5027,6 +4976,96 @@
       <w:r>
         <w:t xml:space="preserve"> </w:t>
       </w:r>
+      <w:fldSimple w:instr=" SEQ Figure \* ARABIC ">
+        <w:r>
+          <w:rPr>
+            <w:noProof/>
+          </w:rPr>
+          <w:t>9</w:t>
+        </w:r>
+      </w:fldSimple>
+      <w:r>
+        <w:t xml:space="preserve"> Extended Moore</w:t>
+      </w:r>
+    </w:p>
+    <w:p>
+      <w:pPr>
+        <w:pStyle w:val="Akapitzlist"/>
+        <w:keepNext/>
+        <w:ind w:left="1080"/>
+        <w:jc w:val="center"/>
+      </w:pPr>
+      <w:r>
+        <w:rPr>
+          <w:noProof/>
+          <w:sz w:val="24"/>
+          <w:szCs w:val="24"/>
+          <w:lang w:val="en-GB"/>
+        </w:rPr>
+        <w:drawing>
+          <wp:inline distT="0" distB="0" distL="0" distR="0" wp14:anchorId="4CED0984" wp14:editId="3C92D99B">
+            <wp:extent cx="4785755" cy="1295448"/>
+            <wp:effectExtent l="0" t="0" r="0" b="0"/>
+            <wp:docPr id="8" name="Obraz 8"/>
+            <wp:cNvGraphicFramePr>
+              <a:graphicFrameLocks xmlns:a="http://schemas.openxmlformats.org/drawingml/2006/main" noChangeAspect="1"/>
+            </wp:cNvGraphicFramePr>
+            <a:graphic xmlns:a="http://schemas.openxmlformats.org/drawingml/2006/main">
+              <a:graphicData uri="http://schemas.openxmlformats.org/drawingml/2006/picture">
+                <pic:pic xmlns:pic="http://schemas.openxmlformats.org/drawingml/2006/picture">
+                  <pic:nvPicPr>
+                    <pic:cNvPr id="0" name="Picture 2"/>
+                    <pic:cNvPicPr>
+                      <a:picLocks noChangeAspect="1" noChangeArrowheads="1"/>
+                    </pic:cNvPicPr>
+                  </pic:nvPicPr>
+                  <pic:blipFill>
+                    <a:blip r:embed="rId17">
+                      <a:extLst>
+                        <a:ext uri="{28A0092B-C50C-407E-A947-70E740481C1C}">
+                          <a14:useLocalDpi xmlns:a14="http://schemas.microsoft.com/office/drawing/2010/main" val="0"/>
+                        </a:ext>
+                      </a:extLst>
+                    </a:blip>
+                    <a:srcRect/>
+                    <a:stretch>
+                      <a:fillRect/>
+                    </a:stretch>
+                  </pic:blipFill>
+                  <pic:spPr bwMode="auto">
+                    <a:xfrm>
+                      <a:off x="0" y="0"/>
+                      <a:ext cx="4806464" cy="1301054"/>
+                    </a:xfrm>
+                    <a:prstGeom prst="rect">
+                      <a:avLst/>
+                    </a:prstGeom>
+                    <a:noFill/>
+                    <a:ln>
+                      <a:noFill/>
+                    </a:ln>
+                  </pic:spPr>
+                </pic:pic>
+              </a:graphicData>
+            </a:graphic>
+          </wp:inline>
+        </w:drawing>
+      </w:r>
+    </w:p>
+    <w:p>
+      <w:pPr>
+        <w:pStyle w:val="Legenda"/>
+        <w:ind w:left="1080"/>
+        <w:jc w:val="center"/>
+      </w:pPr>
+      <w:proofErr w:type="spellStart"/>
+      <w:r>
+        <w:t>Figure</w:t>
+      </w:r>
+      <w:proofErr w:type="spellEnd"/>
+      <w:r>
+        <w:t xml:space="preserve"> </w:t>
+      </w:r>
       <w:r>
         <w:fldChar w:fldCharType="begin"/>
       </w:r>
@@ -5040,14 +5079,27 @@
         <w:rPr>
           <w:noProof/>
         </w:rPr>
-        <w:t>8</w:t>
+        <w:t>10</w:t>
       </w:r>
       <w:r>
         <w:fldChar w:fldCharType="end"/>
       </w:r>
       <w:r>
-        <w:t xml:space="preserve"> Extended Moore</w:t>
-      </w:r>
+        <w:t xml:space="preserve"> </w:t>
+      </w:r>
+      <w:proofErr w:type="spellStart"/>
+      <w:r>
+        <w:t>Creating</w:t>
+      </w:r>
+      <w:proofErr w:type="spellEnd"/>
+      <w:r>
+        <w:t xml:space="preserve"> </w:t>
+      </w:r>
+      <w:proofErr w:type="spellStart"/>
+      <w:r>
+        <w:t>substructures</w:t>
+      </w:r>
+      <w:proofErr w:type="spellEnd"/>
     </w:p>
     <w:p>
       <w:pPr>
@@ -5059,6 +5111,17 @@
           <w:lang w:val="en-GB"/>
         </w:rPr>
       </w:pPr>
+    </w:p>
+    <w:p>
+      <w:pPr>
+        <w:pStyle w:val="Akapitzlist"/>
+        <w:ind w:left="1080"/>
+        <w:rPr>
+          <w:sz w:val="24"/>
+          <w:szCs w:val="24"/>
+          <w:lang w:val="en-GB"/>
+        </w:rPr>
+      </w:pPr>
       <w:r>
         <w:rPr>
           <w:sz w:val="24"/>
@@ -5073,15 +5136,47 @@
           <w:szCs w:val="24"/>
           <w:lang w:val="en-GB"/>
         </w:rPr>
-        <w:t>select any number of generated grains then choose in menu (Figure 8) type of substructure and press Continue, by doing so non selected grains are removed, and in their place new nucleons appear which after pressing Run button grow differently from initial state while selected grains remain as they were (in case of choosing Substructure mode) or they change phase and act as different phase (pink colour) which is show at figure 1</w:t>
-      </w:r>
-      <w:r>
-        <w:rPr>
-          <w:sz w:val="24"/>
-          <w:szCs w:val="24"/>
-          <w:lang w:val="en-GB"/>
-        </w:rPr>
-        <w:t>7</w:t>
+        <w:t xml:space="preserve">select any number of generated grains then choose in menu (Figure </w:t>
+      </w:r>
+      <w:r>
+        <w:rPr>
+          <w:sz w:val="24"/>
+          <w:szCs w:val="24"/>
+          <w:lang w:val="en-GB"/>
+        </w:rPr>
+        <w:t>9</w:t>
+      </w:r>
+      <w:r>
+        <w:rPr>
+          <w:sz w:val="24"/>
+          <w:szCs w:val="24"/>
+          <w:lang w:val="en-GB"/>
+        </w:rPr>
+        <w:t>) type of substructure and press Continue, by doing so non selected grains are removed, and in their place new nucleons appear which after pressing Run button grow differently from initial state while selected grains remain as they were (in case of choosing Substructure mode</w:t>
+      </w:r>
+      <w:r>
+        <w:rPr>
+          <w:sz w:val="24"/>
+          <w:szCs w:val="24"/>
+          <w:lang w:val="en-GB"/>
+        </w:rPr>
+        <w:t>, see figure 10</w:t>
+      </w:r>
+      <w:r>
+        <w:rPr>
+          <w:sz w:val="24"/>
+          <w:szCs w:val="24"/>
+          <w:lang w:val="en-GB"/>
+        </w:rPr>
+        <w:t>) or they change phase and act as different phase (pink colour) which is show at figure 1</w:t>
+      </w:r>
+      <w:r>
+        <w:rPr>
+          <w:sz w:val="24"/>
+          <w:szCs w:val="24"/>
+          <w:lang w:val="en-GB"/>
+        </w:rPr>
+        <w:t>9</w:t>
       </w:r>
       <w:r>
         <w:rPr>
@@ -5124,7 +5219,7 @@
           <w:szCs w:val="24"/>
           <w:lang w:val="en-GB"/>
         </w:rPr>
-        <w:t xml:space="preserve">Class </w:t>
+        <w:t xml:space="preserve">Class 6 - Modification of CA grain growth algorithm </w:t>
       </w:r>
       <w:r>
         <w:rPr>
@@ -5133,7 +5228,7 @@
           <w:szCs w:val="24"/>
           <w:lang w:val="en-GB"/>
         </w:rPr>
-        <w:t>6</w:t>
+        <w:t>–</w:t>
       </w:r>
       <w:r>
         <w:rPr>
@@ -5142,46 +5237,48 @@
           <w:szCs w:val="24"/>
           <w:lang w:val="en-GB"/>
         </w:rPr>
-        <w:t xml:space="preserve"> - Modification of CA grain growth algorithm - boundaries</w:t>
+        <w:t xml:space="preserve"> boundaries</w:t>
+      </w:r>
+      <w:r>
+        <w:rPr>
+          <w:b/>
+          <w:sz w:val="24"/>
+          <w:szCs w:val="24"/>
+          <w:lang w:val="en-GB"/>
+        </w:rPr>
+        <w:t xml:space="preserve"> </w:t>
+      </w:r>
+      <w:r>
+        <w:rPr>
+          <w:b/>
+          <w:sz w:val="24"/>
+          <w:szCs w:val="24"/>
+          <w:lang w:val="en-GB"/>
+        </w:rPr>
+        <w:t>colouring</w:t>
       </w:r>
     </w:p>
     <w:p>
       <w:pPr>
         <w:pStyle w:val="Akapitzlist"/>
-        <w:keepNext/>
         <w:ind w:left="1080"/>
         <w:jc w:val="center"/>
-      </w:pPr>
-      <w:r>
         <w:rPr>
           <w:b/>
           <w:sz w:val="24"/>
           <w:szCs w:val="24"/>
           <w:lang w:val="en-GB"/>
         </w:rPr>
-        <w:t>colouring</w:t>
-      </w:r>
-      <w:r>
-        <w:rPr>
-          <w:b/>
-          <w:sz w:val="24"/>
-          <w:szCs w:val="24"/>
-          <w:lang w:val="en-GB"/>
-        </w:rPr>
-        <w:cr/>
-      </w:r>
-      <w:r>
-        <w:rPr>
-          <w:b/>
+      </w:pPr>
+      <w:r>
+        <w:rPr>
           <w:noProof/>
-          <w:sz w:val="24"/>
-          <w:szCs w:val="24"/>
           <w:lang w:val="en-GB"/>
         </w:rPr>
         <w:drawing>
           <wp:inline distT="0" distB="0" distL="0" distR="0">
-            <wp:extent cx="4868883" cy="2047937"/>
-            <wp:effectExtent l="0" t="0" r="8255" b="0"/>
+            <wp:extent cx="4631377" cy="1948038"/>
+            <wp:effectExtent l="0" t="0" r="0" b="0"/>
             <wp:docPr id="96" name="Obraz 96"/>
             <wp:cNvGraphicFramePr>
               <a:graphicFrameLocks xmlns:a="http://schemas.openxmlformats.org/drawingml/2006/main" noChangeAspect="1"/>
@@ -5196,7 +5293,7 @@
                     </pic:cNvPicPr>
                   </pic:nvPicPr>
                   <pic:blipFill>
-                    <a:blip r:embed="rId16">
+                    <a:blip r:embed="rId18">
                       <a:extLst>
                         <a:ext uri="{28A0092B-C50C-407E-A947-70E740481C1C}">
                           <a14:useLocalDpi xmlns:a14="http://schemas.microsoft.com/office/drawing/2010/main" val="0"/>
@@ -5211,7 +5308,7 @@
                   <pic:spPr bwMode="auto">
                     <a:xfrm>
                       <a:off x="0" y="0"/>
-                      <a:ext cx="4881492" cy="2053241"/>
+                      <a:ext cx="4668594" cy="1963692"/>
                     </a:xfrm>
                     <a:prstGeom prst="rect">
                       <a:avLst/>
@@ -5247,24 +5344,14 @@
       <w:r>
         <w:t xml:space="preserve"> </w:t>
       </w:r>
-      <w:r>
-        <w:fldChar w:fldCharType="begin"/>
-      </w:r>
-      <w:r>
-        <w:instrText xml:space="preserve"> SEQ Figure \* ARABIC </w:instrText>
-      </w:r>
-      <w:r>
-        <w:fldChar w:fldCharType="separate"/>
-      </w:r>
-      <w:r>
-        <w:rPr>
-          <w:noProof/>
-        </w:rPr>
-        <w:t>9</w:t>
-      </w:r>
-      <w:r>
-        <w:fldChar w:fldCharType="end"/>
-      </w:r>
+      <w:fldSimple w:instr=" SEQ Figure \* ARABIC ">
+        <w:r>
+          <w:rPr>
+            <w:noProof/>
+          </w:rPr>
+          <w:t>11</w:t>
+        </w:r>
+      </w:fldSimple>
       <w:r>
         <w:t xml:space="preserve"> </w:t>
       </w:r>
@@ -5306,7 +5393,7 @@
           <w:szCs w:val="24"/>
           <w:lang w:val="en-GB"/>
         </w:rPr>
-        <w:t>1</w:t>
+        <w:t>3</w:t>
       </w:r>
       <w:r>
         <w:rPr>
@@ -5322,61 +5409,24 @@
           <w:szCs w:val="24"/>
           <w:lang w:val="en-GB"/>
         </w:rPr>
-        <w:t xml:space="preserve"> boundaries (see Figure 9).</w:t>
-      </w:r>
-    </w:p>
-    <w:p>
-      <w:pPr>
-        <w:rPr>
-          <w:sz w:val="24"/>
-          <w:szCs w:val="24"/>
-          <w:lang w:val="en-GB"/>
-        </w:rPr>
-      </w:pPr>
-    </w:p>
-    <w:p>
-      <w:pPr>
-        <w:pStyle w:val="Akapitzlist"/>
-        <w:rPr>
-          <w:sz w:val="36"/>
-          <w:szCs w:val="36"/>
-          <w:u w:val="single"/>
-          <w:lang w:val="en-GB"/>
-        </w:rPr>
-      </w:pPr>
-    </w:p>
-    <w:p>
-      <w:pPr>
-        <w:pStyle w:val="Akapitzlist"/>
-        <w:rPr>
-          <w:sz w:val="36"/>
-          <w:szCs w:val="36"/>
-          <w:u w:val="single"/>
-          <w:lang w:val="en-GB"/>
-        </w:rPr>
-      </w:pPr>
-    </w:p>
-    <w:p>
-      <w:pPr>
-        <w:pStyle w:val="Akapitzlist"/>
-        <w:rPr>
-          <w:sz w:val="36"/>
-          <w:szCs w:val="36"/>
-          <w:u w:val="single"/>
-          <w:lang w:val="en-GB"/>
-        </w:rPr>
-      </w:pPr>
-    </w:p>
-    <w:p>
-      <w:pPr>
-        <w:pStyle w:val="Akapitzlist"/>
-        <w:rPr>
-          <w:sz w:val="36"/>
-          <w:szCs w:val="36"/>
-          <w:u w:val="single"/>
-          <w:lang w:val="en-GB"/>
-        </w:rPr>
-      </w:pPr>
+        <w:t xml:space="preserve"> boundaries (see Figure </w:t>
+      </w:r>
+      <w:r>
+        <w:rPr>
+          <w:sz w:val="24"/>
+          <w:szCs w:val="24"/>
+          <w:lang w:val="en-GB"/>
+        </w:rPr>
+        <w:t>11</w:t>
+      </w:r>
+      <w:r>
+        <w:rPr>
+          <w:sz w:val="24"/>
+          <w:szCs w:val="24"/>
+          <w:lang w:val="en-GB"/>
+        </w:rPr>
+        <w:t>).</w:t>
+      </w:r>
     </w:p>
     <w:p>
       <w:pPr>
@@ -5400,18 +5450,7 @@
           <w:lang w:val="en-GB"/>
         </w:rPr>
         <w:lastRenderedPageBreak/>
-        <w:t>Compar</w:t>
-      </w:r>
-      <w:bookmarkStart w:id="0" w:name="_GoBack"/>
-      <w:bookmarkEnd w:id="0"/>
-      <w:r>
-        <w:rPr>
-          <w:sz w:val="36"/>
-          <w:szCs w:val="36"/>
-          <w:u w:val="single"/>
-          <w:lang w:val="en-GB"/>
-        </w:rPr>
-        <w:t>ison with real microstructure</w:t>
+        <w:t>Comparison with real microstructure</w:t>
       </w:r>
     </w:p>
     <w:p>
@@ -5433,13 +5472,13 @@
         <w:tblLook w:val="04A0" w:firstRow="1" w:lastRow="0" w:firstColumn="1" w:lastColumn="0" w:noHBand="0" w:noVBand="1"/>
       </w:tblPr>
       <w:tblGrid>
-        <w:gridCol w:w="5061"/>
-        <w:gridCol w:w="3281"/>
+        <w:gridCol w:w="4274"/>
+        <w:gridCol w:w="4068"/>
       </w:tblGrid>
       <w:tr>
         <w:tc>
           <w:tcPr>
-            <w:tcW w:w="4237" w:type="dxa"/>
+            <w:tcW w:w="4274" w:type="dxa"/>
           </w:tcPr>
           <w:p>
             <w:pPr>
@@ -5466,7 +5505,7 @@
         </w:tc>
         <w:tc>
           <w:tcPr>
-            <w:tcW w:w="4105" w:type="dxa"/>
+            <w:tcW w:w="4068" w:type="dxa"/>
           </w:tcPr>
           <w:p>
             <w:pPr>
@@ -5495,7 +5534,7 @@
       <w:tr>
         <w:tc>
           <w:tcPr>
-            <w:tcW w:w="4237" w:type="dxa"/>
+            <w:tcW w:w="4274" w:type="dxa"/>
           </w:tcPr>
           <w:p>
             <w:pPr>
@@ -5528,7 +5567,7 @@
                           <pic:cNvPicPr/>
                         </pic:nvPicPr>
                         <pic:blipFill>
-                          <a:blip r:embed="rId17"/>
+                          <a:blip r:embed="rId19"/>
                           <a:stretch>
                             <a:fillRect/>
                           </a:stretch>
@@ -5586,7 +5625,7 @@
                 <w:noProof/>
                 <w:lang w:val="en-GB"/>
               </w:rPr>
-              <w:t>10</w:t>
+              <w:t>12</w:t>
             </w:r>
             <w:r>
               <w:rPr>
@@ -5601,27 +5640,22 @@
               </w:rPr>
               <w:t xml:space="preserve"> Microstructure of steel after hot rolling</w:t>
             </w:r>
-          </w:p>
-          <w:p>
-            <w:pPr>
-              <w:pStyle w:val="Legenda"/>
-              <w:jc w:val="center"/>
-              <w:rPr>
-                <w:lang w:val="en-GB"/>
-              </w:rPr>
-            </w:pPr>
           </w:p>
           <w:p>
             <w:pPr>
               <w:jc w:val="center"/>
               <w:rPr>
+                <w:sz w:val="18"/>
+                <w:szCs w:val="18"/>
                 <w:lang w:val="en-GB"/>
               </w:rPr>
             </w:pPr>
-            <w:hyperlink r:id="rId18" w:history="1">
+            <w:hyperlink r:id="rId20" w:history="1">
               <w:r>
                 <w:rPr>
                   <w:rStyle w:val="Hipercze"/>
+                  <w:sz w:val="18"/>
+                  <w:szCs w:val="18"/>
                   <w:lang w:val="en-GB"/>
                 </w:rPr>
                 <w:t>https://galvanizeit.org/education-and-resources/resources/technical-faq-dr-galv/mechanical-properties-of-galvanized-steel</w:t>
@@ -5629,15 +5663,31 @@
             </w:hyperlink>
             <w:r>
               <w:rPr>
-                <w:lang w:val="en-GB"/>
-              </w:rPr>
-              <w:t xml:space="preserve"> 25.11.18</w:t>
+                <w:sz w:val="18"/>
+                <w:szCs w:val="18"/>
+                <w:lang w:val="en-GB"/>
+              </w:rPr>
+              <w:t xml:space="preserve"> </w:t>
+            </w:r>
+          </w:p>
+          <w:p>
+            <w:pPr>
+              <w:jc w:val="center"/>
+              <w:rPr>
+                <w:lang w:val="en-GB"/>
+              </w:rPr>
+            </w:pPr>
+            <w:r>
+              <w:rPr>
+                <w:lang w:val="en-GB"/>
+              </w:rPr>
+              <w:t>25.11.18</w:t>
             </w:r>
           </w:p>
         </w:tc>
         <w:tc>
           <w:tcPr>
-            <w:tcW w:w="4105" w:type="dxa"/>
+            <w:tcW w:w="4068" w:type="dxa"/>
           </w:tcPr>
           <w:p>
             <w:pPr>
@@ -5669,7 +5719,7 @@
                           <pic:cNvPicPr/>
                         </pic:nvPicPr>
                         <pic:blipFill>
-                          <a:blip r:embed="rId19">
+                          <a:blip r:embed="rId21">
                             <a:extLst>
                               <a:ext uri="{28A0092B-C50C-407E-A947-70E740481C1C}">
                                 <a14:useLocalDpi xmlns:a14="http://schemas.microsoft.com/office/drawing/2010/main" val="0"/>
@@ -5714,24 +5764,14 @@
             <w:r>
               <w:t xml:space="preserve"> </w:t>
             </w:r>
-            <w:r>
-              <w:fldChar w:fldCharType="begin"/>
-            </w:r>
-            <w:r>
-              <w:instrText xml:space="preserve"> SEQ Figure \* ARABIC </w:instrText>
-            </w:r>
-            <w:r>
-              <w:fldChar w:fldCharType="separate"/>
-            </w:r>
-            <w:r>
-              <w:rPr>
-                <w:noProof/>
-              </w:rPr>
-              <w:t>11</w:t>
-            </w:r>
-            <w:r>
-              <w:fldChar w:fldCharType="end"/>
-            </w:r>
+            <w:fldSimple w:instr=" SEQ Figure \* ARABIC ">
+              <w:r>
+                <w:rPr>
+                  <w:noProof/>
+                </w:rPr>
+                <w:t>13</w:t>
+              </w:r>
+            </w:fldSimple>
             <w:r>
               <w:t xml:space="preserve"> </w:t>
             </w:r>
@@ -5762,28 +5802,6 @@
             <w:r>
               <w:t>.</w:t>
             </w:r>
-          </w:p>
-          <w:p>
-            <w:pPr>
-              <w:pStyle w:val="Akapitzlist"/>
-              <w:ind w:left="0"/>
-              <w:rPr>
-                <w:sz w:val="24"/>
-                <w:szCs w:val="24"/>
-                <w:lang w:val="en-GB"/>
-              </w:rPr>
-            </w:pPr>
-          </w:p>
-          <w:p>
-            <w:pPr>
-              <w:pStyle w:val="Akapitzlist"/>
-              <w:ind w:left="0"/>
-              <w:rPr>
-                <w:sz w:val="24"/>
-                <w:szCs w:val="24"/>
-                <w:lang w:val="en-GB"/>
-              </w:rPr>
-            </w:pPr>
           </w:p>
         </w:tc>
       </w:tr>
@@ -5842,7 +5860,7 @@
       <w:tr>
         <w:tc>
           <w:tcPr>
-            <w:tcW w:w="4237" w:type="dxa"/>
+            <w:tcW w:w="4274" w:type="dxa"/>
           </w:tcPr>
           <w:p>
             <w:pPr>
@@ -5875,7 +5893,7 @@
                           <pic:cNvPicPr/>
                         </pic:nvPicPr>
                         <pic:blipFill>
-                          <a:blip r:embed="rId20"/>
+                          <a:blip r:embed="rId22"/>
                           <a:stretch>
                             <a:fillRect/>
                           </a:stretch>
@@ -5933,7 +5951,7 @@
                 <w:noProof/>
                 <w:lang w:val="en-GB"/>
               </w:rPr>
-              <w:t>12</w:t>
+              <w:t>14</w:t>
             </w:r>
             <w:r>
               <w:rPr>
@@ -5953,13 +5971,17 @@
             <w:pPr>
               <w:jc w:val="center"/>
               <w:rPr>
+                <w:sz w:val="18"/>
+                <w:szCs w:val="18"/>
                 <w:lang w:val="en-GB"/>
               </w:rPr>
             </w:pPr>
-            <w:hyperlink r:id="rId21" w:history="1">
+            <w:hyperlink r:id="rId23" w:history="1">
               <w:r>
                 <w:rPr>
                   <w:rStyle w:val="Hipercze"/>
+                  <w:sz w:val="18"/>
+                  <w:szCs w:val="18"/>
                   <w:lang w:val="en-GB"/>
                 </w:rPr>
                 <w:t>https://vacaero.com/information-resources/metallography-with-george-vander-voort/1061-identification-of-phases-in-stainless-steels-by-etching.html</w:t>
@@ -5983,7 +6005,7 @@
         </w:tc>
         <w:tc>
           <w:tcPr>
-            <w:tcW w:w="4105" w:type="dxa"/>
+            <w:tcW w:w="4068" w:type="dxa"/>
           </w:tcPr>
           <w:p>
             <w:pPr>
@@ -6015,7 +6037,7 @@
                           <pic:cNvPicPr/>
                         </pic:nvPicPr>
                         <pic:blipFill>
-                          <a:blip r:embed="rId22">
+                          <a:blip r:embed="rId24">
                             <a:extLst>
                               <a:ext uri="{28A0092B-C50C-407E-A947-70E740481C1C}">
                                 <a14:useLocalDpi xmlns:a14="http://schemas.microsoft.com/office/drawing/2010/main" val="0"/>
@@ -6060,24 +6082,14 @@
             <w:r>
               <w:t xml:space="preserve"> </w:t>
             </w:r>
-            <w:r>
-              <w:fldChar w:fldCharType="begin"/>
-            </w:r>
-            <w:r>
-              <w:instrText xml:space="preserve"> SEQ Figure \* ARABIC </w:instrText>
-            </w:r>
-            <w:r>
-              <w:fldChar w:fldCharType="separate"/>
-            </w:r>
-            <w:r>
-              <w:rPr>
-                <w:noProof/>
-              </w:rPr>
-              <w:t>13</w:t>
-            </w:r>
-            <w:r>
-              <w:fldChar w:fldCharType="end"/>
-            </w:r>
+            <w:fldSimple w:instr=" SEQ Figure \* ARABIC ">
+              <w:r>
+                <w:rPr>
+                  <w:noProof/>
+                </w:rPr>
+                <w:t>15</w:t>
+              </w:r>
+            </w:fldSimple>
             <w:r>
               <w:t xml:space="preserve"> </w:t>
             </w:r>
@@ -6156,28 +6168,6 @@
             <w:r>
               <w:t xml:space="preserve"> 8)</w:t>
             </w:r>
-          </w:p>
-          <w:p>
-            <w:pPr>
-              <w:pStyle w:val="Akapitzlist"/>
-              <w:ind w:left="0"/>
-              <w:rPr>
-                <w:sz w:val="24"/>
-                <w:szCs w:val="24"/>
-                <w:lang w:val="en-GB"/>
-              </w:rPr>
-            </w:pPr>
-          </w:p>
-          <w:p>
-            <w:pPr>
-              <w:pStyle w:val="Akapitzlist"/>
-              <w:ind w:left="0"/>
-              <w:rPr>
-                <w:sz w:val="24"/>
-                <w:szCs w:val="24"/>
-                <w:lang w:val="en-GB"/>
-              </w:rPr>
-            </w:pPr>
           </w:p>
         </w:tc>
       </w:tr>
@@ -6204,7 +6194,23 @@
                 <w:szCs w:val="24"/>
                 <w:lang w:val="en-GB"/>
               </w:rPr>
-              <w:t>Grains on figure 12 are not very visible but what is interesting are inclusions there is one big in the middle, any many small ones but few on boundaries and few inside grains. Application is capable of simulating this case.</w:t>
+              <w:t>Grains on figure 1</w:t>
+            </w:r>
+            <w:r>
+              <w:rPr>
+                <w:sz w:val="24"/>
+                <w:szCs w:val="24"/>
+                <w:lang w:val="en-GB"/>
+              </w:rPr>
+              <w:t>4</w:t>
+            </w:r>
+            <w:r>
+              <w:rPr>
+                <w:sz w:val="24"/>
+                <w:szCs w:val="24"/>
+                <w:lang w:val="en-GB"/>
+              </w:rPr>
+              <w:t xml:space="preserve"> are not very visible but what is interesting are inclusions there is one big in the middle, any many small ones but few on boundaries and few inside grains. Application is capable of simulating this case.</w:t>
             </w:r>
           </w:p>
         </w:tc>
@@ -6212,7 +6218,7 @@
       <w:tr>
         <w:tc>
           <w:tcPr>
-            <w:tcW w:w="4237" w:type="dxa"/>
+            <w:tcW w:w="4274" w:type="dxa"/>
           </w:tcPr>
           <w:p>
             <w:pPr>
@@ -6232,8 +6238,8 @@
               <w:lastRenderedPageBreak/>
               <w:drawing>
                 <wp:inline distT="0" distB="0" distL="0" distR="0">
-                  <wp:extent cx="2565070" cy="1986098"/>
-                  <wp:effectExtent l="0" t="0" r="6985" b="0"/>
+                  <wp:extent cx="2315688" cy="1793005"/>
+                  <wp:effectExtent l="0" t="0" r="8890" b="0"/>
                   <wp:docPr id="27" name="Obraz 27" descr="https://vacaero.com/wp-content/uploads/2001/02/8340-lg.gif"/>
                   <wp:cNvGraphicFramePr>
                     <a:graphicFrameLocks xmlns:a="http://schemas.openxmlformats.org/drawingml/2006/main" noChangeAspect="1"/>
@@ -6248,7 +6254,7 @@
                           </pic:cNvPicPr>
                         </pic:nvPicPr>
                         <pic:blipFill>
-                          <a:blip r:embed="rId23">
+                          <a:blip r:embed="rId25">
                             <a:extLst>
                               <a:ext uri="{28A0092B-C50C-407E-A947-70E740481C1C}">
                                 <a14:useLocalDpi xmlns:a14="http://schemas.microsoft.com/office/drawing/2010/main" val="0"/>
@@ -6263,7 +6269,7 @@
                         <pic:spPr bwMode="auto">
                           <a:xfrm>
                             <a:off x="0" y="0"/>
-                            <a:ext cx="2596598" cy="2010510"/>
+                            <a:ext cx="2361454" cy="1828441"/>
                           </a:xfrm>
                           <a:prstGeom prst="rect">
                             <a:avLst/>
@@ -6317,7 +6323,7 @@
                 <w:noProof/>
                 <w:lang w:val="en-GB"/>
               </w:rPr>
-              <w:t>14</w:t>
+              <w:t>16</w:t>
             </w:r>
             <w:r>
               <w:rPr>
@@ -6357,13 +6363,17 @@
             <w:pPr>
               <w:jc w:val="center"/>
               <w:rPr>
+                <w:sz w:val="18"/>
+                <w:szCs w:val="18"/>
                 <w:lang w:val="en-GB"/>
               </w:rPr>
             </w:pPr>
-            <w:hyperlink r:id="rId24" w:history="1">
+            <w:hyperlink r:id="rId26" w:history="1">
               <w:r>
                 <w:rPr>
                   <w:rStyle w:val="Hipercze"/>
+                  <w:sz w:val="18"/>
+                  <w:szCs w:val="18"/>
                   <w:lang w:val="en-GB"/>
                 </w:rPr>
                 <w:t>https://vacaero.com/information-resources/metallography-with-george-vander-voort/894-microstructure-of-ferrous-alloys.html</w:t>
@@ -6387,7 +6397,7 @@
         </w:tc>
         <w:tc>
           <w:tcPr>
-            <w:tcW w:w="4105" w:type="dxa"/>
+            <w:tcW w:w="4068" w:type="dxa"/>
           </w:tcPr>
           <w:p>
             <w:pPr>
@@ -6419,7 +6429,7 @@
                           <pic:cNvPicPr/>
                         </pic:nvPicPr>
                         <pic:blipFill>
-                          <a:blip r:embed="rId25">
+                          <a:blip r:embed="rId27">
                             <a:extLst>
                               <a:ext uri="{28A0092B-C50C-407E-A947-70E740481C1C}">
                                 <a14:useLocalDpi xmlns:a14="http://schemas.microsoft.com/office/drawing/2010/main" val="0"/>
@@ -6464,24 +6474,14 @@
             <w:r>
               <w:t xml:space="preserve"> </w:t>
             </w:r>
-            <w:r>
-              <w:fldChar w:fldCharType="begin"/>
-            </w:r>
-            <w:r>
-              <w:instrText xml:space="preserve"> SEQ Figure \* ARABIC </w:instrText>
-            </w:r>
-            <w:r>
-              <w:fldChar w:fldCharType="separate"/>
-            </w:r>
-            <w:r>
-              <w:rPr>
-                <w:noProof/>
-              </w:rPr>
-              <w:t>15</w:t>
-            </w:r>
-            <w:r>
-              <w:fldChar w:fldCharType="end"/>
-            </w:r>
+            <w:fldSimple w:instr=" SEQ Figure \* ARABIC ">
+              <w:r>
+                <w:rPr>
+                  <w:noProof/>
+                </w:rPr>
+                <w:t>17</w:t>
+              </w:r>
+            </w:fldSimple>
             <w:r>
               <w:t xml:space="preserve"> </w:t>
             </w:r>
@@ -6549,17 +6549,6 @@
               <w:t>growth</w:t>
             </w:r>
             <w:proofErr w:type="spellEnd"/>
-          </w:p>
-          <w:p>
-            <w:pPr>
-              <w:pStyle w:val="Akapitzlist"/>
-              <w:ind w:left="0"/>
-              <w:rPr>
-                <w:sz w:val="24"/>
-                <w:szCs w:val="24"/>
-                <w:lang w:val="en-GB"/>
-              </w:rPr>
-            </w:pPr>
           </w:p>
         </w:tc>
       </w:tr>
@@ -6594,7 +6583,7 @@
       <w:tr>
         <w:tc>
           <w:tcPr>
-            <w:tcW w:w="4237" w:type="dxa"/>
+            <w:tcW w:w="4274" w:type="dxa"/>
           </w:tcPr>
           <w:p>
             <w:pPr>
@@ -6627,7 +6616,7 @@
                           <pic:cNvPicPr/>
                         </pic:nvPicPr>
                         <pic:blipFill>
-                          <a:blip r:embed="rId26"/>
+                          <a:blip r:embed="rId28"/>
                           <a:stretch>
                             <a:fillRect/>
                           </a:stretch>
@@ -6685,7 +6674,7 @@
                 <w:noProof/>
                 <w:lang w:val="en-GB"/>
               </w:rPr>
-              <w:t>16</w:t>
+              <w:t>18</w:t>
             </w:r>
             <w:r>
               <w:rPr>
@@ -6705,13 +6694,17 @@
             <w:pPr>
               <w:jc w:val="center"/>
               <w:rPr>
+                <w:sz w:val="18"/>
+                <w:szCs w:val="18"/>
                 <w:lang w:val="en-GB"/>
               </w:rPr>
             </w:pPr>
-            <w:hyperlink r:id="rId27" w:history="1">
+            <w:hyperlink r:id="rId29" w:history="1">
               <w:r>
                 <w:rPr>
                   <w:rStyle w:val="Hipercze"/>
+                  <w:sz w:val="18"/>
+                  <w:szCs w:val="18"/>
                   <w:lang w:val="en-GB"/>
                 </w:rPr>
                 <w:t>https://www.researchgate.net/figure/Microstructure-of-the-dual-phase-steel_fig1_272050203</w:t>
@@ -6735,7 +6728,7 @@
         </w:tc>
         <w:tc>
           <w:tcPr>
-            <w:tcW w:w="4105" w:type="dxa"/>
+            <w:tcW w:w="4068" w:type="dxa"/>
           </w:tcPr>
           <w:p>
             <w:pPr>
@@ -6767,7 +6760,7 @@
                           <pic:cNvPicPr/>
                         </pic:nvPicPr>
                         <pic:blipFill>
-                          <a:blip r:embed="rId28">
+                          <a:blip r:embed="rId30">
                             <a:extLst>
                               <a:ext uri="{28A0092B-C50C-407E-A947-70E740481C1C}">
                                 <a14:useLocalDpi xmlns:a14="http://schemas.microsoft.com/office/drawing/2010/main" val="0"/>
@@ -6812,201 +6805,147 @@
             <w:r>
               <w:t xml:space="preserve"> </w:t>
             </w:r>
-            <w:r>
-              <w:fldChar w:fldCharType="begin"/>
-            </w:r>
-            <w:r>
-              <w:instrText xml:space="preserve"> SEQ Figure \* ARABIC </w:instrText>
-            </w:r>
-            <w:r>
-              <w:fldChar w:fldCharType="separate"/>
-            </w:r>
-            <w:r>
-              <w:rPr>
-                <w:noProof/>
-              </w:rPr>
-              <w:t>17</w:t>
-            </w:r>
-            <w:r>
-              <w:fldChar w:fldCharType="end"/>
-            </w:r>
+            <w:fldSimple w:instr=" SEQ Figure \* ARABIC ">
+              <w:r>
+                <w:rPr>
+                  <w:noProof/>
+                </w:rPr>
+                <w:t>19</w:t>
+              </w:r>
+            </w:fldSimple>
             <w:r>
               <w:t xml:space="preserve"> </w:t>
             </w:r>
             <w:r>
-              <w:t xml:space="preserve">100 </w:t>
+              <w:t>100</w:t>
+            </w:r>
+            <w:r>
+              <w:t xml:space="preserve"> </w:t>
             </w:r>
             <w:proofErr w:type="spellStart"/>
             <w:r>
-              <w:t>Initial</w:t>
+              <w:t>nucleons</w:t>
             </w:r>
             <w:proofErr w:type="spellEnd"/>
             <w:r>
+              <w:t xml:space="preserve">, </w:t>
+            </w:r>
+            <w:proofErr w:type="spellStart"/>
+            <w:r>
+              <w:t>simple</w:t>
+            </w:r>
+            <w:proofErr w:type="spellEnd"/>
+            <w:r>
               <w:t xml:space="preserve"> </w:t>
             </w:r>
             <w:proofErr w:type="spellStart"/>
             <w:r>
-              <w:t>nucleons</w:t>
+              <w:t>grain</w:t>
             </w:r>
             <w:proofErr w:type="spellEnd"/>
             <w:r>
-              <w:t xml:space="preserve">, </w:t>
+              <w:t xml:space="preserve"> </w:t>
             </w:r>
             <w:proofErr w:type="spellStart"/>
             <w:r>
-              <w:t>simple</w:t>
+              <w:t>growth</w:t>
             </w:r>
             <w:proofErr w:type="spellEnd"/>
             <w:r>
+              <w:t xml:space="preserve">, 20 </w:t>
+            </w:r>
+            <w:proofErr w:type="spellStart"/>
+            <w:r>
+              <w:t>circ</w:t>
+            </w:r>
+            <w:r>
+              <w:t>ular</w:t>
+            </w:r>
+            <w:proofErr w:type="spellEnd"/>
+            <w:r>
               <w:t xml:space="preserve"> </w:t>
             </w:r>
             <w:proofErr w:type="spellStart"/>
             <w:r>
-              <w:t>grain</w:t>
+              <w:t>inclusions</w:t>
             </w:r>
             <w:proofErr w:type="spellEnd"/>
             <w:r>
+              <w:t xml:space="preserve"> in </w:t>
+            </w:r>
+            <w:proofErr w:type="spellStart"/>
+            <w:r>
+              <w:t>random</w:t>
+            </w:r>
+            <w:proofErr w:type="spellEnd"/>
+            <w:r>
               <w:t xml:space="preserve"> </w:t>
             </w:r>
             <w:proofErr w:type="spellStart"/>
             <w:r>
-              <w:t>growth</w:t>
+              <w:t>spots</w:t>
             </w:r>
             <w:proofErr w:type="spellEnd"/>
             <w:r>
-              <w:t xml:space="preserve">, 20 </w:t>
+              <w:t xml:space="preserve"> </w:t>
+            </w:r>
+            <w:r>
+              <w:t>(</w:t>
             </w:r>
             <w:proofErr w:type="spellStart"/>
             <w:r>
-              <w:t>circular</w:t>
+              <w:t>size</w:t>
             </w:r>
             <w:proofErr w:type="spellEnd"/>
             <w:r>
+              <w:t xml:space="preserve"> 3), </w:t>
+            </w:r>
+            <w:proofErr w:type="spellStart"/>
+            <w:r>
+              <w:t>few</w:t>
+            </w:r>
+            <w:proofErr w:type="spellEnd"/>
+            <w:r>
               <w:t xml:space="preserve"> </w:t>
             </w:r>
             <w:proofErr w:type="spellStart"/>
             <w:r>
-              <w:t>inclusions</w:t>
+              <w:t>grains</w:t>
             </w:r>
             <w:proofErr w:type="spellEnd"/>
             <w:r>
-              <w:t xml:space="preserve"> in </w:t>
+              <w:t xml:space="preserve"> </w:t>
             </w:r>
             <w:proofErr w:type="spellStart"/>
             <w:r>
-              <w:t>random</w:t>
+              <w:t>remained</w:t>
             </w:r>
             <w:proofErr w:type="spellEnd"/>
             <w:r>
+              <w:t xml:space="preserve"> as</w:t>
+            </w:r>
+            <w:r>
               <w:t xml:space="preserve"> </w:t>
             </w:r>
+            <w:r>
+              <w:t>dual-</w:t>
+            </w:r>
             <w:proofErr w:type="spellStart"/>
             <w:r>
-              <w:t>space</w:t>
+              <w:t>phase</w:t>
             </w:r>
             <w:proofErr w:type="spellEnd"/>
             <w:r>
-              <w:t xml:space="preserve"> (</w:t>
+              <w:t xml:space="preserve"> </w:t>
             </w:r>
             <w:proofErr w:type="spellStart"/>
             <w:r>
-              <w:t>size</w:t>
+              <w:t>structure</w:t>
             </w:r>
             <w:proofErr w:type="spellEnd"/>
             <w:r>
-              <w:t xml:space="preserve"> 3), </w:t>
-            </w:r>
-            <w:proofErr w:type="spellStart"/>
-            <w:r>
-              <w:t>then</w:t>
-            </w:r>
-            <w:proofErr w:type="spellEnd"/>
-            <w:r>
-              <w:t xml:space="preserve"> </w:t>
-            </w:r>
-            <w:proofErr w:type="spellStart"/>
-            <w:r>
-              <w:t>selecting</w:t>
-            </w:r>
-            <w:proofErr w:type="spellEnd"/>
-            <w:r>
-              <w:t xml:space="preserve"> </w:t>
-            </w:r>
-            <w:proofErr w:type="spellStart"/>
-            <w:r>
-              <w:t>few</w:t>
-            </w:r>
-            <w:proofErr w:type="spellEnd"/>
-            <w:r>
-              <w:t xml:space="preserve"> </w:t>
-            </w:r>
-            <w:proofErr w:type="spellStart"/>
-            <w:r>
-              <w:t>grains</w:t>
-            </w:r>
-            <w:proofErr w:type="spellEnd"/>
-            <w:r>
-              <w:t xml:space="preserve"> </w:t>
-            </w:r>
-            <w:proofErr w:type="spellStart"/>
-            <w:r>
-              <w:t>add</w:t>
-            </w:r>
-            <w:proofErr w:type="spellEnd"/>
-            <w:r>
-              <w:t xml:space="preserve"> </w:t>
-            </w:r>
-            <w:proofErr w:type="spellStart"/>
-            <w:r>
-              <w:t>removing</w:t>
-            </w:r>
-            <w:proofErr w:type="spellEnd"/>
-            <w:r>
-              <w:t xml:space="preserve"> </w:t>
-            </w:r>
-            <w:proofErr w:type="spellStart"/>
-            <w:r>
-              <w:t>rest</w:t>
-            </w:r>
-            <w:proofErr w:type="spellEnd"/>
-            <w:r>
-              <w:t xml:space="preserve"> with dual-</w:t>
-            </w:r>
-            <w:proofErr w:type="spellStart"/>
-            <w:r>
-              <w:t>phase</w:t>
-            </w:r>
-            <w:proofErr w:type="spellEnd"/>
-            <w:r>
-              <w:t xml:space="preserve"> </w:t>
-            </w:r>
-            <w:proofErr w:type="spellStart"/>
-            <w:r>
-              <w:t>structure</w:t>
-            </w:r>
-            <w:proofErr w:type="spellEnd"/>
-            <w:r>
-              <w:t xml:space="preserve"> </w:t>
-            </w:r>
-            <w:proofErr w:type="spellStart"/>
-            <w:r>
-              <w:t>mode</w:t>
-            </w:r>
-            <w:proofErr w:type="spellEnd"/>
-            <w:r>
               <w:t>.</w:t>
             </w:r>
-          </w:p>
-          <w:p>
-            <w:pPr>
-              <w:pStyle w:val="Akapitzlist"/>
-              <w:ind w:left="0"/>
-              <w:rPr>
-                <w:sz w:val="24"/>
-                <w:szCs w:val="24"/>
-                <w:lang w:val="en-GB"/>
-              </w:rPr>
-            </w:pPr>
           </w:p>
         </w:tc>
       </w:tr>
@@ -7033,7 +6972,23 @@
                 <w:szCs w:val="24"/>
                 <w:lang w:val="en-GB"/>
               </w:rPr>
-              <w:t>Example of dual-phase steel. White space (on Figure 17) is one phase, pink is another. There are a few small circular inclusions. More grains could be added but overall quite good result.</w:t>
+              <w:t>Example of dual-phase steel. White space (on Figure 1</w:t>
+            </w:r>
+            <w:r>
+              <w:rPr>
+                <w:sz w:val="24"/>
+                <w:szCs w:val="24"/>
+                <w:lang w:val="en-GB"/>
+              </w:rPr>
+              <w:t>9</w:t>
+            </w:r>
+            <w:r>
+              <w:rPr>
+                <w:sz w:val="24"/>
+                <w:szCs w:val="24"/>
+                <w:lang w:val="en-GB"/>
+              </w:rPr>
+              <w:t>) is one phase, pink is another. There are a few small circular inclusions. More grains could be added but overall quite good result.</w:t>
             </w:r>
           </w:p>
         </w:tc>
@@ -7041,7 +6996,7 @@
       <w:tr>
         <w:tc>
           <w:tcPr>
-            <w:tcW w:w="4237" w:type="dxa"/>
+            <w:tcW w:w="4274" w:type="dxa"/>
           </w:tcPr>
           <w:p>
             <w:pPr>
@@ -7058,11 +7013,10 @@
                 <w:noProof/>
                 <w:lang w:val="en-GB"/>
               </w:rPr>
-              <w:lastRenderedPageBreak/>
               <w:drawing>
                 <wp:inline distT="0" distB="0" distL="0" distR="0" wp14:anchorId="59A06163" wp14:editId="3C56FDE9">
-                  <wp:extent cx="2386940" cy="1872765"/>
-                  <wp:effectExtent l="0" t="0" r="0" b="0"/>
+                  <wp:extent cx="2101933" cy="1649151"/>
+                  <wp:effectExtent l="0" t="0" r="0" b="8255"/>
                   <wp:docPr id="29" name="Obraz 29"/>
                   <wp:cNvGraphicFramePr>
                     <a:graphicFrameLocks xmlns:a="http://schemas.openxmlformats.org/drawingml/2006/main" noChangeAspect="1"/>
@@ -7075,7 +7029,7 @@
                           <pic:cNvPicPr/>
                         </pic:nvPicPr>
                         <pic:blipFill>
-                          <a:blip r:embed="rId29"/>
+                          <a:blip r:embed="rId31"/>
                           <a:stretch>
                             <a:fillRect/>
                           </a:stretch>
@@ -7083,7 +7037,7 @@
                         <pic:spPr>
                           <a:xfrm>
                             <a:off x="0" y="0"/>
-                            <a:ext cx="2410211" cy="1891023"/>
+                            <a:ext cx="2133617" cy="1674010"/>
                           </a:xfrm>
                           <a:prstGeom prst="rect">
                             <a:avLst/>
@@ -7133,7 +7087,7 @@
                 <w:noProof/>
                 <w:lang w:val="en-GB"/>
               </w:rPr>
-              <w:t>18</w:t>
+              <w:t>20</w:t>
             </w:r>
             <w:r>
               <w:rPr>
@@ -7153,13 +7107,17 @@
             <w:pPr>
               <w:jc w:val="center"/>
               <w:rPr>
+                <w:sz w:val="18"/>
+                <w:szCs w:val="18"/>
                 <w:lang w:val="en-GB"/>
               </w:rPr>
             </w:pPr>
-            <w:hyperlink r:id="rId30" w:history="1">
+            <w:hyperlink r:id="rId32" w:history="1">
               <w:r>
                 <w:rPr>
                   <w:rStyle w:val="Hipercze"/>
+                  <w:sz w:val="18"/>
+                  <w:szCs w:val="18"/>
                   <w:lang w:val="en-GB"/>
                 </w:rPr>
                 <w:t>http://fstroj.uniza.sk/journal-mi/PDF/2011/17-2011.pdf</w:t>
@@ -7183,7 +7141,7 @@
         </w:tc>
         <w:tc>
           <w:tcPr>
-            <w:tcW w:w="4105" w:type="dxa"/>
+            <w:tcW w:w="4068" w:type="dxa"/>
           </w:tcPr>
           <w:p>
             <w:pPr>
@@ -7201,8 +7159,8 @@
               </w:rPr>
               <w:drawing>
                 <wp:inline distT="0" distB="0" distL="0" distR="0">
-                  <wp:extent cx="1840675" cy="1840675"/>
-                  <wp:effectExtent l="0" t="0" r="7620" b="7620"/>
+                  <wp:extent cx="1698171" cy="1698171"/>
+                  <wp:effectExtent l="0" t="0" r="0" b="0"/>
                   <wp:docPr id="35" name="Obraz 35"/>
                   <wp:cNvGraphicFramePr>
                     <a:graphicFrameLocks xmlns:a="http://schemas.openxmlformats.org/drawingml/2006/main" noChangeAspect="1"/>
@@ -7215,7 +7173,7 @@
                           <pic:cNvPicPr/>
                         </pic:nvPicPr>
                         <pic:blipFill>
-                          <a:blip r:embed="rId31">
+                          <a:blip r:embed="rId33">
                             <a:extLst>
                               <a:ext uri="{28A0092B-C50C-407E-A947-70E740481C1C}">
                                 <a14:useLocalDpi xmlns:a14="http://schemas.microsoft.com/office/drawing/2010/main" val="0"/>
@@ -7229,7 +7187,7 @@
                         <pic:spPr>
                           <a:xfrm>
                             <a:off x="0" y="0"/>
-                            <a:ext cx="1855629" cy="1855629"/>
+                            <a:ext cx="1714905" cy="1714905"/>
                           </a:xfrm>
                           <a:prstGeom prst="rect">
                             <a:avLst/>
@@ -7260,24 +7218,14 @@
             <w:r>
               <w:t xml:space="preserve"> </w:t>
             </w:r>
-            <w:r>
-              <w:fldChar w:fldCharType="begin"/>
-            </w:r>
-            <w:r>
-              <w:instrText xml:space="preserve"> SEQ Figure \* ARABIC </w:instrText>
-            </w:r>
-            <w:r>
-              <w:fldChar w:fldCharType="separate"/>
-            </w:r>
-            <w:r>
-              <w:rPr>
-                <w:noProof/>
-              </w:rPr>
-              <w:t>19</w:t>
-            </w:r>
-            <w:r>
-              <w:fldChar w:fldCharType="end"/>
-            </w:r>
+            <w:fldSimple w:instr=" SEQ Figure \* ARABIC ">
+              <w:r>
+                <w:rPr>
+                  <w:noProof/>
+                </w:rPr>
+                <w:t>21</w:t>
+              </w:r>
+            </w:fldSimple>
             <w:r>
               <w:t xml:space="preserve"> </w:t>
             </w:r>
@@ -7313,7 +7261,10 @@
             </w:r>
             <w:proofErr w:type="spellStart"/>
             <w:r>
-              <w:t>probability</w:t>
+              <w:t>probabili</w:t>
+            </w:r>
+            <w:r>
+              <w:t>ty</w:t>
             </w:r>
             <w:proofErr w:type="spellEnd"/>
             <w:r>
@@ -7333,7 +7284,7 @@
             </w:r>
             <w:proofErr w:type="spellEnd"/>
             <w:r>
-              <w:t xml:space="preserve"> (</w:t>
+              <w:t xml:space="preserve">, </w:t>
             </w:r>
             <w:proofErr w:type="spellStart"/>
             <w:r>
@@ -7341,58 +7292,7 @@
             </w:r>
             <w:proofErr w:type="spellEnd"/>
             <w:r>
-              <w:t xml:space="preserve"> 2)</w:t>
-            </w:r>
-          </w:p>
-          <w:p>
-            <w:pPr>
-              <w:pStyle w:val="Akapitzlist"/>
-              <w:ind w:left="0"/>
-              <w:rPr>
-                <w:sz w:val="24"/>
-                <w:szCs w:val="24"/>
-                <w:lang w:val="en-GB"/>
-              </w:rPr>
-            </w:pPr>
-          </w:p>
-          <w:p>
-            <w:pPr>
-              <w:pStyle w:val="Akapitzlist"/>
-              <w:ind w:left="0"/>
-              <w:rPr>
-                <w:b/>
-                <w:sz w:val="24"/>
-                <w:szCs w:val="24"/>
-                <w:lang w:val="en-GB"/>
-              </w:rPr>
-            </w:pPr>
-          </w:p>
-        </w:tc>
-      </w:tr>
-      <w:tr>
-        <w:tc>
-          <w:tcPr>
-            <w:tcW w:w="8342" w:type="dxa"/>
-            <w:gridSpan w:val="2"/>
-          </w:tcPr>
-          <w:p>
-            <w:pPr>
-              <w:pStyle w:val="Akapitzlist"/>
-              <w:ind w:left="0"/>
-              <w:jc w:val="center"/>
-              <w:rPr>
-                <w:sz w:val="24"/>
-                <w:szCs w:val="24"/>
-                <w:lang w:val="en-GB"/>
-              </w:rPr>
-            </w:pPr>
-            <w:r>
-              <w:rPr>
-                <w:sz w:val="24"/>
-                <w:szCs w:val="24"/>
-                <w:lang w:val="en-GB"/>
-              </w:rPr>
-              <w:t>Grains are very similar, in both cases there are a lot of circular inclusion in random spots. It is good example how application could be used to simulate real structures.</w:t>
+              <w:t xml:space="preserve"> 2</w:t>
             </w:r>
           </w:p>
         </w:tc>
@@ -7400,19 +7300,11 @@
     </w:tbl>
     <w:p>
       <w:pPr>
-        <w:rPr>
-          <w:sz w:val="24"/>
-          <w:szCs w:val="24"/>
-          <w:lang w:val="en-GB"/>
-        </w:rPr>
-      </w:pPr>
-    </w:p>
-    <w:p>
-      <w:pPr>
         <w:pStyle w:val="Akapitzlist"/>
         <w:rPr>
-          <w:sz w:val="24"/>
-          <w:szCs w:val="24"/>
+          <w:sz w:val="36"/>
+          <w:szCs w:val="36"/>
+          <w:u w:val="single"/>
           <w:lang w:val="en-GB"/>
         </w:rPr>
       </w:pPr>
@@ -7438,6 +7330,7 @@
           <w:u w:val="single"/>
           <w:lang w:val="en-GB"/>
         </w:rPr>
+        <w:lastRenderedPageBreak/>
         <w:t>Summary</w:t>
       </w:r>
     </w:p>
@@ -7502,7 +7395,7 @@
                     <pic:cNvPicPr/>
                   </pic:nvPicPr>
                   <pic:blipFill>
-                    <a:blip r:embed="rId32"/>
+                    <a:blip r:embed="rId34"/>
                     <a:stretch>
                       <a:fillRect/>
                     </a:stretch>
@@ -7563,7 +7456,7 @@
           <w:noProof/>
           <w:lang w:val="en-GB"/>
         </w:rPr>
-        <w:t>20</w:t>
+        <w:t>22</w:t>
       </w:r>
       <w:r>
         <w:rPr>
@@ -7593,7 +7486,7 @@
           <w:lang w:val="en-GB"/>
         </w:rPr>
       </w:pPr>
-      <w:hyperlink r:id="rId33" w:history="1">
+      <w:hyperlink r:id="rId35" w:history="1">
         <w:r>
           <w:rPr>
             <w:rStyle w:val="Hipercze"/>
@@ -7683,7 +7576,7 @@
           <w:szCs w:val="24"/>
           <w:lang w:val="en-GB"/>
         </w:rPr>
-        <w:t>20</w:t>
+        <w:t>22</w:t>
       </w:r>
       <w:r>
         <w:rPr>
@@ -7815,7 +7708,15 @@
           <w:szCs w:val="24"/>
           <w:lang w:val="en-GB"/>
         </w:rPr>
-        <w:t>20</w:t>
+        <w:t>2</w:t>
+      </w:r>
+      <w:r>
+        <w:rPr>
+          <w:sz w:val="24"/>
+          <w:szCs w:val="24"/>
+          <w:lang w:val="en-GB"/>
+        </w:rPr>
+        <w:t>2</w:t>
       </w:r>
       <w:r>
         <w:rPr>
@@ -7833,6 +7734,8 @@
         </w:rPr>
         <w:t>or creating another module for 3D simulations.</w:t>
       </w:r>
+      <w:bookmarkStart w:id="0" w:name="_GoBack"/>
+      <w:bookmarkEnd w:id="0"/>
     </w:p>
     <w:p>
       <w:pPr>

</xml_diff>